<commit_message>
Changed names in Documentation.docx
</commit_message>
<xml_diff>
--- a/Documentation.docx
+++ b/Documentation.docx
@@ -58,62 +58,242 @@
           <w:szCs w:val="24"/>
           <w:lang w:val="en-US"/>
         </w:rPr>
-        <w:t xml:space="preserve"> / </w:t>
-      </w:r>
-      <w:proofErr w:type="spellStart"/>
-      <w:r>
-        <w:rPr>
-          <w:sz w:val="24"/>
-          <w:szCs w:val="24"/>
-          <w:lang w:val="en-US"/>
-        </w:rPr>
-        <w:t>Nikolay</w:t>
-      </w:r>
-      <w:proofErr w:type="spellEnd"/>
-      <w:r>
-        <w:rPr>
-          <w:sz w:val="24"/>
-          <w:szCs w:val="24"/>
-          <w:lang w:val="en-US"/>
-        </w:rPr>
-        <w:t xml:space="preserve"> </w:t>
-      </w:r>
-      <w:proofErr w:type="spellStart"/>
-      <w:r>
-        <w:rPr>
-          <w:sz w:val="24"/>
-          <w:szCs w:val="24"/>
-          <w:lang w:val="en-US"/>
-        </w:rPr>
-        <w:t>Peev</w:t>
-      </w:r>
-      <w:proofErr w:type="spellEnd"/>
-      <w:r>
-        <w:rPr>
-          <w:sz w:val="24"/>
-          <w:szCs w:val="24"/>
-          <w:lang w:val="en-US"/>
-        </w:rPr>
-        <w:t xml:space="preserve"> </w:t>
-      </w:r>
-      <w:r>
-        <w:rPr>
-          <w:sz w:val="24"/>
-          <w:szCs w:val="24"/>
-          <w:lang w:val="en-US"/>
+        <w:t xml:space="preserve"> / Nikolay</w:t>
+      </w:r>
+      <w:r>
+        <w:rPr>
+          <w:sz w:val="24"/>
+          <w:szCs w:val="24"/>
+          <w:lang w:val="en-US"/>
+        </w:rPr>
+        <w:t xml:space="preserve"> Peev </w:t>
+      </w:r>
+      <w:r>
+        <w:rPr>
+          <w:sz w:val="24"/>
+          <w:szCs w:val="24"/>
+          <w:lang w:val="en-US"/>
+        </w:rPr>
+        <w:t>(nickp)</w:t>
+      </w:r>
+    </w:p>
+    <w:p>
+      <w:pPr>
+        <w:pStyle w:val="ListParagraph"/>
+        <w:numPr>
+          <w:ilvl w:val="0"/>
+          <w:numId w:val="1"/>
+        </w:numPr>
+        <w:rPr>
+          <w:sz w:val="24"/>
+          <w:szCs w:val="24"/>
+          <w:lang w:val="en-US"/>
+        </w:rPr>
+      </w:pPr>
+      <w:r>
+        <w:rPr>
+          <w:sz w:val="24"/>
+          <w:szCs w:val="24"/>
+        </w:rPr>
+        <w:t>Ладислав Григоров</w:t>
+      </w:r>
+      <w:r>
+        <w:rPr>
+          <w:sz w:val="24"/>
+          <w:szCs w:val="24"/>
+          <w:lang w:val="en-US"/>
+        </w:rPr>
+        <w:t xml:space="preserve"> / Ladislav Grigorov </w:t>
+      </w:r>
+      <w:r>
+        <w:rPr>
+          <w:sz w:val="24"/>
+          <w:szCs w:val="24"/>
+          <w:lang w:val="en-US"/>
+        </w:rPr>
+        <w:t>(LadislavGrigoro</w:t>
+      </w:r>
+      <w:r>
+        <w:rPr>
+          <w:sz w:val="24"/>
+          <w:szCs w:val="24"/>
+          <w:lang w:val="en-US"/>
+        </w:rPr>
+        <w:t>v</w:t>
+      </w:r>
+      <w:r>
+        <w:rPr>
+          <w:sz w:val="24"/>
+          <w:szCs w:val="24"/>
+          <w:lang w:val="en-US"/>
+        </w:rPr>
+        <w:t>)</w:t>
+      </w:r>
+    </w:p>
+    <w:p>
+      <w:pPr>
+        <w:pStyle w:val="ListParagraph"/>
+        <w:numPr>
+          <w:ilvl w:val="0"/>
+          <w:numId w:val="1"/>
+        </w:numPr>
+        <w:rPr>
+          <w:sz w:val="24"/>
+          <w:szCs w:val="24"/>
+          <w:lang w:val="en-US"/>
+        </w:rPr>
+      </w:pPr>
+      <w:r>
+        <w:rPr>
+          <w:sz w:val="24"/>
+          <w:szCs w:val="24"/>
+        </w:rPr>
+        <w:t>Илия Пенджуров</w:t>
+      </w:r>
+      <w:r>
+        <w:rPr>
+          <w:sz w:val="24"/>
+          <w:szCs w:val="24"/>
+          <w:lang w:val="en-US"/>
+        </w:rPr>
+        <w:t xml:space="preserve"> / Iliya Pendzhurov </w:t>
+      </w:r>
+      <w:r>
+        <w:rPr>
+          <w:sz w:val="24"/>
+          <w:szCs w:val="24"/>
+          <w:lang w:val="en-US"/>
+        </w:rPr>
+        <w:t>(penjurov)</w:t>
+      </w:r>
+    </w:p>
+    <w:p>
+      <w:pPr>
+        <w:pStyle w:val="ListParagraph"/>
+        <w:numPr>
+          <w:ilvl w:val="0"/>
+          <w:numId w:val="1"/>
+        </w:numPr>
+        <w:rPr>
+          <w:sz w:val="24"/>
+          <w:szCs w:val="24"/>
+          <w:lang w:val="en-US"/>
+        </w:rPr>
+      </w:pPr>
+      <w:r>
+        <w:rPr>
+          <w:sz w:val="24"/>
+          <w:szCs w:val="24"/>
+        </w:rPr>
+        <w:t>Светлин Няголов</w:t>
+      </w:r>
+      <w:r>
+        <w:rPr>
+          <w:sz w:val="24"/>
+          <w:szCs w:val="24"/>
+          <w:lang w:val="en-US"/>
+        </w:rPr>
+        <w:t xml:space="preserve"> / Svetlin Nyagolov </w:t>
+      </w:r>
+      <w:r>
+        <w:rPr>
+          <w:sz w:val="24"/>
+          <w:szCs w:val="24"/>
+          <w:lang w:val="en-US"/>
+        </w:rPr>
+        <w:t>(tinskiwe)</w:t>
+      </w:r>
+    </w:p>
+    <w:p>
+      <w:pPr>
+        <w:pStyle w:val="ListParagraph"/>
+        <w:numPr>
+          <w:ilvl w:val="0"/>
+          <w:numId w:val="1"/>
+        </w:numPr>
+        <w:rPr>
+          <w:sz w:val="24"/>
+          <w:szCs w:val="24"/>
+          <w:lang w:val="en-US"/>
+        </w:rPr>
+      </w:pPr>
+      <w:r>
+        <w:rPr>
+          <w:sz w:val="24"/>
+          <w:szCs w:val="24"/>
+        </w:rPr>
+        <w:t>Христо Мерджанов</w:t>
+      </w:r>
+      <w:r>
+        <w:rPr>
+          <w:sz w:val="24"/>
+          <w:szCs w:val="24"/>
+          <w:lang w:val="en-US"/>
+        </w:rPr>
+        <w:t xml:space="preserve"> / Hristo Merdzhanov </w:t>
+      </w:r>
+      <w:r>
+        <w:rPr>
+          <w:sz w:val="24"/>
+          <w:szCs w:val="24"/>
+          <w:lang w:val="en-US"/>
+        </w:rPr>
+        <w:t>(icom85)</w:t>
+      </w:r>
+    </w:p>
+    <w:p>
+      <w:pPr>
+        <w:pStyle w:val="ListParagraph"/>
+        <w:numPr>
+          <w:ilvl w:val="0"/>
+          <w:numId w:val="1"/>
+        </w:numPr>
+        <w:rPr>
+          <w:sz w:val="24"/>
+          <w:szCs w:val="24"/>
+          <w:lang w:val="en-US"/>
+        </w:rPr>
+      </w:pPr>
+      <w:r>
+        <w:rPr>
+          <w:sz w:val="24"/>
+          <w:szCs w:val="24"/>
+        </w:rPr>
+        <w:t>Мартин Маринов</w:t>
+      </w:r>
+      <w:r>
+        <w:rPr>
+          <w:sz w:val="24"/>
+          <w:szCs w:val="24"/>
+          <w:lang w:val="en-US"/>
+        </w:rPr>
+        <w:t xml:space="preserve"> /Martin Marinov </w:t>
+      </w:r>
+      <w:r>
+        <w:rPr>
+          <w:sz w:val="24"/>
+          <w:szCs w:val="24"/>
         </w:rPr>
         <w:t>(</w:t>
       </w:r>
-      <w:proofErr w:type="spellStart"/>
-      <w:r>
-        <w:rPr>
-          <w:sz w:val="24"/>
-          <w:szCs w:val="24"/>
-          <w:lang w:val="en-US"/>
-        </w:rPr>
-        <w:t>nickp</w:t>
-      </w:r>
-      <w:proofErr w:type="spellEnd"/>
+      <w:r>
+        <w:rPr>
+          <w:sz w:val="24"/>
+          <w:szCs w:val="24"/>
+          <w:lang w:val="en-US"/>
+        </w:rPr>
+        <w:t>Martin_N_Marino</w:t>
+      </w:r>
+      <w:r>
+        <w:rPr>
+          <w:sz w:val="24"/>
+          <w:szCs w:val="24"/>
+          <w:lang w:val="en-US"/>
+        </w:rPr>
+        <w:t>v</w:t>
+      </w:r>
+      <w:bookmarkStart w:id="0" w:name="_GoBack"/>
+      <w:bookmarkEnd w:id="0"/>
       <w:r>
         <w:rPr>
           <w:sz w:val="24"/>
@@ -125,434 +305,6 @@
     </w:p>
     <w:p>
       <w:pPr>
-        <w:pStyle w:val="ListParagraph"/>
-        <w:numPr>
-          <w:ilvl w:val="0"/>
-          <w:numId w:val="1"/>
-        </w:numPr>
-        <w:rPr>
-          <w:sz w:val="24"/>
-          <w:szCs w:val="24"/>
-          <w:lang w:val="en-US"/>
-        </w:rPr>
-      </w:pPr>
-      <w:r>
-        <w:rPr>
-          <w:sz w:val="24"/>
-          <w:szCs w:val="24"/>
-        </w:rPr>
-        <w:t>Ладислав Григоров</w:t>
-      </w:r>
-      <w:r>
-        <w:rPr>
-          <w:sz w:val="24"/>
-          <w:szCs w:val="24"/>
-          <w:lang w:val="en-US"/>
-        </w:rPr>
-        <w:t xml:space="preserve"> / </w:t>
-      </w:r>
-      <w:proofErr w:type="spellStart"/>
-      <w:r>
-        <w:rPr>
-          <w:sz w:val="24"/>
-          <w:szCs w:val="24"/>
-          <w:lang w:val="en-US"/>
-        </w:rPr>
-        <w:t>Ladislav</w:t>
-      </w:r>
-      <w:proofErr w:type="spellEnd"/>
-      <w:r>
-        <w:rPr>
-          <w:sz w:val="24"/>
-          <w:szCs w:val="24"/>
-          <w:lang w:val="en-US"/>
-        </w:rPr>
-        <w:t xml:space="preserve"> </w:t>
-      </w:r>
-      <w:proofErr w:type="spellStart"/>
-      <w:r>
-        <w:rPr>
-          <w:sz w:val="24"/>
-          <w:szCs w:val="24"/>
-          <w:lang w:val="en-US"/>
-        </w:rPr>
-        <w:t>Grigorov</w:t>
-      </w:r>
-      <w:proofErr w:type="spellEnd"/>
-      <w:r>
-        <w:rPr>
-          <w:sz w:val="24"/>
-          <w:szCs w:val="24"/>
-          <w:lang w:val="en-US"/>
-        </w:rPr>
-        <w:t xml:space="preserve"> </w:t>
-      </w:r>
-      <w:r>
-        <w:rPr>
-          <w:sz w:val="24"/>
-          <w:szCs w:val="24"/>
-          <w:lang w:val="en-US"/>
-        </w:rPr>
-        <w:t>(</w:t>
-      </w:r>
-      <w:proofErr w:type="spellStart"/>
-      <w:r>
-        <w:rPr>
-          <w:sz w:val="24"/>
-          <w:szCs w:val="24"/>
-          <w:lang w:val="en-US"/>
-        </w:rPr>
-        <w:t>LadislavGrigoro</w:t>
-      </w:r>
-      <w:proofErr w:type="spellEnd"/>
-      <w:r>
-        <w:rPr>
-          <w:sz w:val="24"/>
-          <w:szCs w:val="24"/>
-          <w:lang w:val="en-US"/>
-        </w:rPr>
-        <w:t>)</w:t>
-      </w:r>
-    </w:p>
-    <w:p>
-      <w:pPr>
-        <w:pStyle w:val="ListParagraph"/>
-        <w:numPr>
-          <w:ilvl w:val="0"/>
-          <w:numId w:val="1"/>
-        </w:numPr>
-        <w:rPr>
-          <w:sz w:val="24"/>
-          <w:szCs w:val="24"/>
-          <w:lang w:val="en-US"/>
-        </w:rPr>
-      </w:pPr>
-      <w:r>
-        <w:rPr>
-          <w:sz w:val="24"/>
-          <w:szCs w:val="24"/>
-        </w:rPr>
-        <w:t>Илия Пенджуров</w:t>
-      </w:r>
-      <w:r>
-        <w:rPr>
-          <w:sz w:val="24"/>
-          <w:szCs w:val="24"/>
-          <w:lang w:val="en-US"/>
-        </w:rPr>
-        <w:t xml:space="preserve"> / </w:t>
-      </w:r>
-      <w:proofErr w:type="spellStart"/>
-      <w:r>
-        <w:rPr>
-          <w:sz w:val="24"/>
-          <w:szCs w:val="24"/>
-          <w:lang w:val="en-US"/>
-        </w:rPr>
-        <w:t>Iliya</w:t>
-      </w:r>
-      <w:proofErr w:type="spellEnd"/>
-      <w:r>
-        <w:rPr>
-          <w:sz w:val="24"/>
-          <w:szCs w:val="24"/>
-          <w:lang w:val="en-US"/>
-        </w:rPr>
-        <w:t xml:space="preserve"> </w:t>
-      </w:r>
-      <w:proofErr w:type="spellStart"/>
-      <w:r>
-        <w:rPr>
-          <w:sz w:val="24"/>
-          <w:szCs w:val="24"/>
-          <w:lang w:val="en-US"/>
-        </w:rPr>
-        <w:t>Pendzhurov</w:t>
-      </w:r>
-      <w:proofErr w:type="spellEnd"/>
-      <w:r>
-        <w:rPr>
-          <w:sz w:val="24"/>
-          <w:szCs w:val="24"/>
-          <w:lang w:val="en-US"/>
-        </w:rPr>
-        <w:t xml:space="preserve"> </w:t>
-      </w:r>
-      <w:r>
-        <w:rPr>
-          <w:sz w:val="24"/>
-          <w:szCs w:val="24"/>
-          <w:lang w:val="en-US"/>
-        </w:rPr>
-        <w:t>(</w:t>
-      </w:r>
-      <w:proofErr w:type="spellStart"/>
-      <w:r>
-        <w:rPr>
-          <w:sz w:val="24"/>
-          <w:szCs w:val="24"/>
-          <w:lang w:val="en-US"/>
-        </w:rPr>
-        <w:t>penjurov</w:t>
-      </w:r>
-      <w:proofErr w:type="spellEnd"/>
-      <w:r>
-        <w:rPr>
-          <w:sz w:val="24"/>
-          <w:szCs w:val="24"/>
-          <w:lang w:val="en-US"/>
-        </w:rPr>
-        <w:t>)</w:t>
-      </w:r>
-    </w:p>
-    <w:p>
-      <w:pPr>
-        <w:pStyle w:val="ListParagraph"/>
-        <w:numPr>
-          <w:ilvl w:val="0"/>
-          <w:numId w:val="1"/>
-        </w:numPr>
-        <w:rPr>
-          <w:sz w:val="24"/>
-          <w:szCs w:val="24"/>
-          <w:lang w:val="en-US"/>
-        </w:rPr>
-      </w:pPr>
-      <w:r>
-        <w:rPr>
-          <w:sz w:val="24"/>
-          <w:szCs w:val="24"/>
-        </w:rPr>
-        <w:t>Светлин Няголов</w:t>
-      </w:r>
-      <w:r>
-        <w:rPr>
-          <w:sz w:val="24"/>
-          <w:szCs w:val="24"/>
-          <w:lang w:val="en-US"/>
-        </w:rPr>
-        <w:t xml:space="preserve"> / </w:t>
-      </w:r>
-      <w:proofErr w:type="spellStart"/>
-      <w:r>
-        <w:rPr>
-          <w:sz w:val="24"/>
-          <w:szCs w:val="24"/>
-          <w:lang w:val="en-US"/>
-        </w:rPr>
-        <w:t>Svetlin</w:t>
-      </w:r>
-      <w:proofErr w:type="spellEnd"/>
-      <w:r>
-        <w:rPr>
-          <w:sz w:val="24"/>
-          <w:szCs w:val="24"/>
-          <w:lang w:val="en-US"/>
-        </w:rPr>
-        <w:t xml:space="preserve"> </w:t>
-      </w:r>
-      <w:proofErr w:type="spellStart"/>
-      <w:r>
-        <w:rPr>
-          <w:sz w:val="24"/>
-          <w:szCs w:val="24"/>
-          <w:lang w:val="en-US"/>
-        </w:rPr>
-        <w:t>Nyagolov</w:t>
-      </w:r>
-      <w:proofErr w:type="spellEnd"/>
-      <w:r>
-        <w:rPr>
-          <w:sz w:val="24"/>
-          <w:szCs w:val="24"/>
-          <w:lang w:val="en-US"/>
-        </w:rPr>
-        <w:t xml:space="preserve"> </w:t>
-      </w:r>
-      <w:r>
-        <w:rPr>
-          <w:sz w:val="24"/>
-          <w:szCs w:val="24"/>
-          <w:lang w:val="en-US"/>
-        </w:rPr>
-        <w:t>(</w:t>
-      </w:r>
-      <w:proofErr w:type="spellStart"/>
-      <w:r>
-        <w:rPr>
-          <w:sz w:val="24"/>
-          <w:szCs w:val="24"/>
-          <w:lang w:val="en-US"/>
-        </w:rPr>
-        <w:t>tinskiwe</w:t>
-      </w:r>
-      <w:proofErr w:type="spellEnd"/>
-      <w:r>
-        <w:rPr>
-          <w:sz w:val="24"/>
-          <w:szCs w:val="24"/>
-          <w:lang w:val="en-US"/>
-        </w:rPr>
-        <w:t>)</w:t>
-      </w:r>
-    </w:p>
-    <w:p>
-      <w:pPr>
-        <w:pStyle w:val="ListParagraph"/>
-        <w:numPr>
-          <w:ilvl w:val="0"/>
-          <w:numId w:val="1"/>
-        </w:numPr>
-        <w:rPr>
-          <w:sz w:val="24"/>
-          <w:szCs w:val="24"/>
-          <w:lang w:val="en-US"/>
-        </w:rPr>
-      </w:pPr>
-      <w:r>
-        <w:rPr>
-          <w:sz w:val="24"/>
-          <w:szCs w:val="24"/>
-        </w:rPr>
-        <w:t>Христо Мерджанов</w:t>
-      </w:r>
-      <w:r>
-        <w:rPr>
-          <w:sz w:val="24"/>
-          <w:szCs w:val="24"/>
-          <w:lang w:val="en-US"/>
-        </w:rPr>
-        <w:t xml:space="preserve"> / </w:t>
-      </w:r>
-      <w:proofErr w:type="spellStart"/>
-      <w:r>
-        <w:rPr>
-          <w:sz w:val="24"/>
-          <w:szCs w:val="24"/>
-          <w:lang w:val="en-US"/>
-        </w:rPr>
-        <w:t>Hristo</w:t>
-      </w:r>
-      <w:proofErr w:type="spellEnd"/>
-      <w:r>
-        <w:rPr>
-          <w:sz w:val="24"/>
-          <w:szCs w:val="24"/>
-          <w:lang w:val="en-US"/>
-        </w:rPr>
-        <w:t xml:space="preserve"> </w:t>
-      </w:r>
-      <w:proofErr w:type="spellStart"/>
-      <w:r>
-        <w:rPr>
-          <w:sz w:val="24"/>
-          <w:szCs w:val="24"/>
-          <w:lang w:val="en-US"/>
-        </w:rPr>
-        <w:t>Merdzhanov</w:t>
-      </w:r>
-      <w:proofErr w:type="spellEnd"/>
-      <w:r>
-        <w:rPr>
-          <w:sz w:val="24"/>
-          <w:szCs w:val="24"/>
-          <w:lang w:val="en-US"/>
-        </w:rPr>
-        <w:t xml:space="preserve"> </w:t>
-      </w:r>
-      <w:r>
-        <w:rPr>
-          <w:sz w:val="24"/>
-          <w:szCs w:val="24"/>
-          <w:lang w:val="en-US"/>
-        </w:rPr>
-        <w:t>(icom85)</w:t>
-      </w:r>
-    </w:p>
-    <w:p>
-      <w:pPr>
-        <w:pStyle w:val="ListParagraph"/>
-        <w:numPr>
-          <w:ilvl w:val="0"/>
-          <w:numId w:val="1"/>
-        </w:numPr>
-        <w:rPr>
-          <w:sz w:val="24"/>
-          <w:szCs w:val="24"/>
-          <w:lang w:val="en-US"/>
-        </w:rPr>
-      </w:pPr>
-      <w:r>
-        <w:rPr>
-          <w:sz w:val="24"/>
-          <w:szCs w:val="24"/>
-        </w:rPr>
-        <w:t>Мартин Маринов</w:t>
-      </w:r>
-      <w:r>
-        <w:rPr>
-          <w:sz w:val="24"/>
-          <w:szCs w:val="24"/>
-          <w:lang w:val="en-US"/>
-        </w:rPr>
-        <w:t xml:space="preserve"> /</w:t>
-      </w:r>
-      <w:bookmarkStart w:id="0" w:name="_GoBack"/>
-      <w:r>
-        <w:rPr>
-          <w:sz w:val="24"/>
-          <w:szCs w:val="24"/>
-          <w:lang w:val="en-US"/>
-        </w:rPr>
-        <w:t xml:space="preserve">Martin </w:t>
-      </w:r>
-      <w:proofErr w:type="spellStart"/>
-      <w:r>
-        <w:rPr>
-          <w:sz w:val="24"/>
-          <w:szCs w:val="24"/>
-          <w:lang w:val="en-US"/>
-        </w:rPr>
-        <w:t>Marinov</w:t>
-      </w:r>
-      <w:proofErr w:type="spellEnd"/>
-      <w:r>
-        <w:rPr>
-          <w:sz w:val="24"/>
-          <w:szCs w:val="24"/>
-          <w:lang w:val="en-US"/>
-        </w:rPr>
-        <w:t xml:space="preserve"> </w:t>
-      </w:r>
-      <w:bookmarkEnd w:id="0"/>
-      <w:r>
-        <w:rPr>
-          <w:sz w:val="24"/>
-          <w:szCs w:val="24"/>
-        </w:rPr>
-        <w:t>(</w:t>
-      </w:r>
-      <w:proofErr w:type="spellStart"/>
-      <w:r>
-        <w:rPr>
-          <w:sz w:val="24"/>
-          <w:szCs w:val="24"/>
-          <w:lang w:val="en-US"/>
-        </w:rPr>
-        <w:t>Martin_N_Marino</w:t>
-      </w:r>
-      <w:proofErr w:type="spellEnd"/>
-      <w:r>
-        <w:rPr>
-          <w:sz w:val="24"/>
-          <w:szCs w:val="24"/>
-          <w:lang w:val="en-US"/>
-        </w:rPr>
-        <w:t>)</w:t>
-      </w:r>
-    </w:p>
-    <w:p>
-      <w:pPr>
         <w:pStyle w:val="Heading1"/>
         <w:rPr>
           <w:lang w:val="en-US"/>
@@ -586,79 +338,7 @@
           <w:szCs w:val="24"/>
           <w:lang w:val="en-US"/>
         </w:rPr>
-        <w:t>The purpose of Team “</w:t>
-      </w:r>
-      <w:proofErr w:type="spellStart"/>
-      <w:r>
-        <w:rPr>
-          <w:sz w:val="24"/>
-          <w:szCs w:val="24"/>
-          <w:lang w:val="en-US"/>
-        </w:rPr>
-        <w:t>Sindel</w:t>
-      </w:r>
-      <w:proofErr w:type="spellEnd"/>
-      <w:r>
-        <w:rPr>
-          <w:sz w:val="24"/>
-          <w:szCs w:val="24"/>
-          <w:lang w:val="en-US"/>
-        </w:rPr>
-        <w:t xml:space="preserve">” teamwork is to create browser arcade game. The game will be created using </w:t>
-      </w:r>
-      <w:proofErr w:type="spellStart"/>
-      <w:r>
-        <w:rPr>
-          <w:sz w:val="24"/>
-          <w:szCs w:val="24"/>
-          <w:lang w:val="en-US"/>
-        </w:rPr>
-        <w:t>KineticJs</w:t>
-      </w:r>
-      <w:proofErr w:type="spellEnd"/>
-      <w:r>
-        <w:rPr>
-          <w:sz w:val="24"/>
-          <w:szCs w:val="24"/>
-          <w:lang w:val="en-US"/>
-        </w:rPr>
-        <w:t xml:space="preserve">, </w:t>
-      </w:r>
-      <w:proofErr w:type="spellStart"/>
-      <w:r>
-        <w:rPr>
-          <w:sz w:val="24"/>
-          <w:szCs w:val="24"/>
-          <w:lang w:val="en-US"/>
-        </w:rPr>
-        <w:t>jQuery</w:t>
-      </w:r>
-      <w:proofErr w:type="spellEnd"/>
-      <w:r>
-        <w:rPr>
-          <w:sz w:val="24"/>
-          <w:szCs w:val="24"/>
-          <w:lang w:val="en-US"/>
-        </w:rPr>
-        <w:t xml:space="preserve"> and </w:t>
-      </w:r>
-      <w:proofErr w:type="spellStart"/>
-      <w:r>
-        <w:rPr>
-          <w:sz w:val="24"/>
-          <w:szCs w:val="24"/>
-          <w:lang w:val="en-US"/>
-        </w:rPr>
-        <w:t>VanilaJS</w:t>
-      </w:r>
-      <w:proofErr w:type="spellEnd"/>
-      <w:r>
-        <w:rPr>
-          <w:sz w:val="24"/>
-          <w:szCs w:val="24"/>
-          <w:lang w:val="en-US"/>
-        </w:rPr>
-        <w:t xml:space="preserve">. </w:t>
+        <w:t xml:space="preserve">The purpose of Team “Sindel” teamwork is to create browser arcade game. The game will be created using KineticJs, jQuery and VanilaJS. </w:t>
       </w:r>
     </w:p>
     <w:p>
@@ -1033,23 +713,13 @@
           <w:lang w:val="en-US"/>
         </w:rPr>
       </w:pPr>
-      <w:proofErr w:type="spellStart"/>
-      <w:r>
-        <w:rPr>
-          <w:sz w:val="24"/>
-          <w:szCs w:val="24"/>
-          <w:lang w:val="en-US"/>
-        </w:rPr>
-        <w:t>howtopage</w:t>
-      </w:r>
-      <w:proofErr w:type="spellEnd"/>
-      <w:r>
-        <w:rPr>
-          <w:sz w:val="24"/>
-          <w:szCs w:val="24"/>
-          <w:lang w:val="en-US"/>
-        </w:rPr>
-        <w:t xml:space="preserve"> – story and how to play</w:t>
+      <w:r>
+        <w:rPr>
+          <w:sz w:val="24"/>
+          <w:szCs w:val="24"/>
+          <w:lang w:val="en-US"/>
+        </w:rPr>
+        <w:t>howtopage – story and how to play</w:t>
       </w:r>
     </w:p>
     <w:p>
@@ -1065,23 +735,13 @@
           <w:lang w:val="en-US"/>
         </w:rPr>
       </w:pPr>
-      <w:proofErr w:type="spellStart"/>
-      <w:r>
-        <w:rPr>
-          <w:sz w:val="24"/>
-          <w:szCs w:val="24"/>
-          <w:lang w:val="en-US"/>
-        </w:rPr>
-        <w:t>gameover</w:t>
-      </w:r>
-      <w:proofErr w:type="spellEnd"/>
-      <w:r>
-        <w:rPr>
-          <w:sz w:val="24"/>
-          <w:szCs w:val="24"/>
-          <w:lang w:val="en-US"/>
-        </w:rPr>
-        <w:t xml:space="preserve"> – lost screen</w:t>
+      <w:r>
+        <w:rPr>
+          <w:sz w:val="24"/>
+          <w:szCs w:val="24"/>
+          <w:lang w:val="en-US"/>
+        </w:rPr>
+        <w:t>gameover – lost screen</w:t>
       </w:r>
     </w:p>
     <w:p>
@@ -1133,25 +793,7 @@
           <w:szCs w:val="24"/>
           <w:lang w:val="en-US"/>
         </w:rPr>
-        <w:t xml:space="preserve">Music files are 12 and they’re in </w:t>
-      </w:r>
-      <w:proofErr w:type="spellStart"/>
-      <w:r>
-        <w:rPr>
-          <w:sz w:val="24"/>
-          <w:szCs w:val="24"/>
-          <w:lang w:val="en-US"/>
-        </w:rPr>
-        <w:t>snd</w:t>
-      </w:r>
-      <w:proofErr w:type="spellEnd"/>
-      <w:r>
-        <w:rPr>
-          <w:sz w:val="24"/>
-          <w:szCs w:val="24"/>
-          <w:lang w:val="en-US"/>
-        </w:rPr>
-        <w:t xml:space="preserve"> folder.</w:t>
+        <w:t>Music files are 12 and they’re in snd folder.</w:t>
       </w:r>
     </w:p>
     <w:p>
@@ -1319,25 +961,13 @@
           <w:lang w:val="en-US"/>
         </w:rPr>
       </w:pPr>
-      <w:proofErr w:type="spellStart"/>
-      <w:proofErr w:type="gramStart"/>
-      <w:r>
-        <w:rPr>
-          <w:sz w:val="24"/>
-          <w:szCs w:val="24"/>
-          <w:lang w:val="en-US"/>
-        </w:rPr>
-        <w:t>enemyBullets</w:t>
-      </w:r>
-      <w:proofErr w:type="spellEnd"/>
-      <w:proofErr w:type="gramEnd"/>
-      <w:r>
-        <w:rPr>
-          <w:sz w:val="24"/>
-          <w:szCs w:val="24"/>
-          <w:lang w:val="en-US"/>
-        </w:rPr>
-        <w:t xml:space="preserve"> – we could use one array for player’s and enemy’s missiles, but we must add additional property for if the bullet is enemy’s or player’s and do different logic if they are. So we preferred keeping them in different files, for separated logic. The best would be to have class Bullet and two </w:t>
+      <w:r>
+        <w:rPr>
+          <w:sz w:val="24"/>
+          <w:szCs w:val="24"/>
+          <w:lang w:val="en-US"/>
+        </w:rPr>
+        <w:t xml:space="preserve">enemyBullets – we could use one array for player’s and enemy’s missiles, but we must add additional property for if the bullet is enemy’s or player’s and do different logic if they are. So we preferred keeping them in different files, for separated logic. The best would be to have class Bullet and two </w:t>
       </w:r>
       <w:r>
         <w:rPr>
@@ -1353,43 +983,7 @@
           <w:szCs w:val="24"/>
           <w:lang w:val="en-US"/>
         </w:rPr>
-        <w:t xml:space="preserve"> </w:t>
-      </w:r>
-      <w:proofErr w:type="spellStart"/>
-      <w:r>
-        <w:rPr>
-          <w:sz w:val="24"/>
-          <w:szCs w:val="24"/>
-          <w:lang w:val="en-US"/>
-        </w:rPr>
-        <w:t>enemyBullet</w:t>
-      </w:r>
-      <w:proofErr w:type="spellEnd"/>
-      <w:r>
-        <w:rPr>
-          <w:sz w:val="24"/>
-          <w:szCs w:val="24"/>
-          <w:lang w:val="en-US"/>
-        </w:rPr>
-        <w:t xml:space="preserve"> and </w:t>
-      </w:r>
-      <w:proofErr w:type="spellStart"/>
-      <w:r>
-        <w:rPr>
-          <w:sz w:val="24"/>
-          <w:szCs w:val="24"/>
-          <w:lang w:val="en-US"/>
-        </w:rPr>
-        <w:t>playerBullet</w:t>
-      </w:r>
-      <w:proofErr w:type="spellEnd"/>
-      <w:r>
-        <w:rPr>
-          <w:sz w:val="24"/>
-          <w:szCs w:val="24"/>
-          <w:lang w:val="en-US"/>
-        </w:rPr>
-        <w:t>, but that’s still out of our knowledge (waiting for next course). Here is losing condition too.</w:t>
+        <w:t xml:space="preserve"> enemyBullet and playerBullet, but that’s still out of our knowledge (waiting for next course). Here is losing condition too.</w:t>
       </w:r>
     </w:p>
     <w:p>
@@ -1449,25 +1043,13 @@
           <w:lang w:val="en-US"/>
         </w:rPr>
       </w:pPr>
-      <w:proofErr w:type="spellStart"/>
-      <w:proofErr w:type="gramStart"/>
-      <w:r>
-        <w:rPr>
-          <w:sz w:val="24"/>
-          <w:szCs w:val="24"/>
-          <w:lang w:val="en-US"/>
-        </w:rPr>
-        <w:t>exploadingParts</w:t>
-      </w:r>
-      <w:proofErr w:type="spellEnd"/>
-      <w:proofErr w:type="gramEnd"/>
-      <w:r>
-        <w:rPr>
-          <w:sz w:val="24"/>
-          <w:szCs w:val="24"/>
-          <w:lang w:val="en-US"/>
-        </w:rPr>
-        <w:t xml:space="preserve"> – sometimes the enemies instead fall down explodes and that makes their ship’s</w:t>
+      <w:r>
+        <w:rPr>
+          <w:sz w:val="24"/>
+          <w:szCs w:val="24"/>
+          <w:lang w:val="en-US"/>
+        </w:rPr>
+        <w:t>exploadingParts – sometimes the enemies instead fall down explodes and that makes their ship’s</w:t>
       </w:r>
       <w:r>
         <w:t xml:space="preserve"> </w:t>
@@ -1691,7 +1273,6 @@
           <w:lang w:val="en-US"/>
         </w:rPr>
       </w:pPr>
-      <w:proofErr w:type="spellStart"/>
       <w:r>
         <w:rPr>
           <w:sz w:val="24"/>
@@ -1700,7 +1281,6 @@
         </w:rPr>
         <w:t>deadEnemies</w:t>
       </w:r>
-      <w:proofErr w:type="spellEnd"/>
     </w:p>
     <w:p>
       <w:pPr>
@@ -1737,7 +1317,6 @@
           <w:lang w:val="en-US"/>
         </w:rPr>
       </w:pPr>
-      <w:proofErr w:type="spellStart"/>
       <w:r>
         <w:rPr>
           <w:sz w:val="24"/>
@@ -1746,7 +1325,6 @@
         </w:rPr>
         <w:t>enemyBullets</w:t>
       </w:r>
-      <w:proofErr w:type="spellEnd"/>
     </w:p>
     <w:p>
       <w:pPr>
@@ -1783,7 +1361,6 @@
           <w:lang w:val="en-US"/>
         </w:rPr>
       </w:pPr>
-      <w:proofErr w:type="spellStart"/>
       <w:r>
         <w:rPr>
           <w:sz w:val="24"/>
@@ -1792,7 +1369,6 @@
         </w:rPr>
         <w:t>explodingParts</w:t>
       </w:r>
-      <w:proofErr w:type="spellEnd"/>
     </w:p>
     <w:p>
       <w:pPr>
@@ -1831,19 +1407,11 @@
           <w:lang w:val="en-US"/>
         </w:rPr>
       </w:pPr>
-      <w:proofErr w:type="spellStart"/>
-      <w:r>
-        <w:rPr>
-          <w:lang w:val="en-US"/>
-        </w:rPr>
-        <w:t>GitHub</w:t>
-      </w:r>
-      <w:proofErr w:type="spellEnd"/>
-      <w:r>
-        <w:rPr>
-          <w:lang w:val="en-US"/>
-        </w:rPr>
-        <w:t xml:space="preserve"> URL</w:t>
+      <w:r>
+        <w:rPr>
+          <w:lang w:val="en-US"/>
+        </w:rPr>
+        <w:t>GitHub URL</w:t>
       </w:r>
     </w:p>
     <w:p>

</xml_diff>